<commit_message>
Testin git hub for windows
If you see this Patricia then its all working good.
</commit_message>
<xml_diff>
--- a/SSWT Lect2 23-04.docx
+++ b/SSWT Lect2 23-04.docx
@@ -1,6 +1,6 @@
 
 <file path=word/document.xml><?xml version="1.0" encoding="utf-8"?>
-<w:document xmlns:wpc="http://schemas.microsoft.com/office/word/2010/wordprocessingCanvas" xmlns:mc="http://schemas.openxmlformats.org/markup-compatibility/2006" xmlns:o="urn:schemas-microsoft-com:office:office" xmlns:r="http://schemas.openxmlformats.org/officeDocument/2006/relationships" xmlns:m="http://schemas.openxmlformats.org/officeDocument/2006/math" xmlns:v="urn:schemas-microsoft-com:vml" xmlns:wp14="http://schemas.microsoft.com/office/word/2010/wordprocessingDrawing" xmlns:wp="http://schemas.openxmlformats.org/drawingml/2006/wordprocessingDrawing" xmlns:w10="urn:schemas-microsoft-com:office:word" xmlns:w="http://schemas.openxmlformats.org/wordprocessingml/2006/main" xmlns:w14="http://schemas.microsoft.com/office/word/2010/wordml" xmlns:wpg="http://schemas.microsoft.com/office/word/2010/wordprocessingGroup" xmlns:wpi="http://schemas.microsoft.com/office/word/2010/wordprocessingInk" xmlns:wne="http://schemas.microsoft.com/office/word/2006/wordml" xmlns:wps="http://schemas.microsoft.com/office/word/2010/wordprocessingShape" mc:Ignorable="w14 wp14">
+<w:document xmlns:ve="http://schemas.openxmlformats.org/markup-compatibility/2006" xmlns:o="urn:schemas-microsoft-com:office:office" xmlns:r="http://schemas.openxmlformats.org/officeDocument/2006/relationships" xmlns:m="http://schemas.openxmlformats.org/officeDocument/2006/math" xmlns:v="urn:schemas-microsoft-com:vml" xmlns:wp="http://schemas.openxmlformats.org/drawingml/2006/wordprocessingDrawing" xmlns:w10="urn:schemas-microsoft-com:office:word" xmlns:w="http://schemas.openxmlformats.org/wordprocessingml/2006/main" xmlns:wne="http://schemas.microsoft.com/office/word/2006/wordml">
   <w:body>
     <w:p>
       <w:pPr>
@@ -235,8 +235,12 @@
         <w:spacing w:after="0" w:line="240" w:lineRule="auto"/>
       </w:pPr>
       <w:r>
+        <w:rPr>
+          <w:noProof/>
+          <w:lang w:eastAsia="en-IE"/>
+        </w:rPr>
         <w:drawing>
-          <wp:inline distT="0" distB="0" distL="0" distR="0" wp14:anchorId="491AA22A" wp14:editId="1DCC0578">
+          <wp:inline distT="0" distB="0" distL="0" distR="0">
             <wp:extent cx="2847600" cy="1598400"/>
             <wp:effectExtent l="0" t="0" r="0" b="0"/>
             <wp:docPr id="4" name="Content Placeholder 3"/>
@@ -253,7 +257,7 @@
                     </pic:cNvPicPr>
                   </pic:nvPicPr>
                   <pic:blipFill>
-                    <a:blip r:embed="rId6" cstate="print"/>
+                    <a:blip r:embed="rId5" cstate="print"/>
                     <a:srcRect/>
                     <a:stretch>
                       <a:fillRect/>
@@ -355,15 +359,7 @@
         <w:spacing w:after="0" w:line="240" w:lineRule="auto"/>
       </w:pPr>
       <w:r>
-        <w:t xml:space="preserve">Identifies and describes the </w:t>
-      </w:r>
-      <w:proofErr w:type="spellStart"/>
-      <w:r>
-        <w:t>the</w:t>
-      </w:r>
-      <w:proofErr w:type="spellEnd"/>
-      <w:r>
-        <w:t xml:space="preserve"> fundamental software system abstractions and their relationships.</w:t>
+        <w:t>Identifies and describes the the fundamental software system abstractions and their relationships.</w:t>
       </w:r>
     </w:p>
     <w:p>
@@ -769,11 +765,9 @@
       <w:pPr>
         <w:spacing w:after="0" w:line="240" w:lineRule="auto"/>
       </w:pPr>
-      <w:proofErr w:type="spellStart"/>
       <w:r>
         <w:t>Dsadvantages</w:t>
       </w:r>
-      <w:proofErr w:type="spellEnd"/>
     </w:p>
     <w:p>
       <w:pPr>
@@ -820,10 +814,7 @@
         <w:spacing w:after="0" w:line="240" w:lineRule="auto"/>
       </w:pPr>
       <w:r>
-        <w:t>Some problems are not f</w:t>
-      </w:r>
-      <w:r>
-        <w:t>ully understood until they are solved</w:t>
+        <w:t>Some problems are not fully understood until they are solved</w:t>
       </w:r>
     </w:p>
     <w:p>
@@ -872,10 +863,10 @@
                     <pic:cNvPicPr/>
                   </pic:nvPicPr>
                   <pic:blipFill>
-                    <a:blip r:embed="rId7" cstate="print">
+                    <a:blip r:embed="rId6" cstate="print">
                       <a:extLst>
                         <a:ext uri="{28A0092B-C50C-407E-A947-70E740481C1C}">
-                          <a14:useLocalDpi xmlns:a14="http://schemas.microsoft.com/office/drawing/2010/main" val="0"/>
+                          <a14:useLocalDpi xmlns:a14="http://schemas.microsoft.com/office/drawing/2010/main" xmlns:wps="http://schemas.microsoft.com/office/word/2010/wordprocessingShape" xmlns:wpi="http://schemas.microsoft.com/office/word/2010/wordprocessingInk" xmlns:wpg="http://schemas.microsoft.com/office/word/2010/wordprocessingGroup" xmlns:w14="http://schemas.microsoft.com/office/word/2010/wordml" xmlns:w="http://schemas.openxmlformats.org/wordprocessingml/2006/main" xmlns:w10="urn:schemas-microsoft-com:office:word" xmlns:wp14="http://schemas.microsoft.com/office/word/2010/wordprocessingDrawing" xmlns:v="urn:schemas-microsoft-com:vml" xmlns:o="urn:schemas-microsoft-com:office:office" xmlns:mc="http://schemas.openxmlformats.org/markup-compatibility/2006" xmlns:wpc="http://schemas.microsoft.com/office/word/2010/wordprocessingCanvas" xmlns="" val="0"/>
                         </a:ext>
                       </a:extLst>
                     </a:blip>
@@ -1564,6 +1555,24 @@
         <w:t>Prototyping, Rapid Application development</w:t>
       </w:r>
     </w:p>
+    <w:p>
+      <w:pPr>
+        <w:spacing w:after="0" w:line="240" w:lineRule="auto"/>
+      </w:pPr>
+    </w:p>
+    <w:p>
+      <w:pPr>
+        <w:spacing w:after="0" w:line="240" w:lineRule="auto"/>
+      </w:pPr>
+    </w:p>
+    <w:p>
+      <w:pPr>
+        <w:spacing w:after="0" w:line="240" w:lineRule="auto"/>
+      </w:pPr>
+      <w:r>
+        <w:t>Wilmore has appended this line.</w:t>
+      </w:r>
+    </w:p>
     <w:sectPr>
       <w:pgSz w:w="11906" w:h="16838"/>
       <w:pgMar w:top="567" w:right="567" w:bottom="567" w:left="1134" w:header="709" w:footer="709" w:gutter="0"/>
@@ -1575,7 +1584,7 @@
 </file>
 
 <file path=word/numbering.xml><?xml version="1.0" encoding="utf-8"?>
-<w:numbering xmlns:wpc="http://schemas.microsoft.com/office/word/2010/wordprocessingCanvas" xmlns:mc="http://schemas.openxmlformats.org/markup-compatibility/2006" xmlns:o="urn:schemas-microsoft-com:office:office" xmlns:r="http://schemas.openxmlformats.org/officeDocument/2006/relationships" xmlns:m="http://schemas.openxmlformats.org/officeDocument/2006/math" xmlns:v="urn:schemas-microsoft-com:vml" xmlns:wp14="http://schemas.microsoft.com/office/word/2010/wordprocessingDrawing" xmlns:wp="http://schemas.openxmlformats.org/drawingml/2006/wordprocessingDrawing" xmlns:w10="urn:schemas-microsoft-com:office:word" xmlns:w="http://schemas.openxmlformats.org/wordprocessingml/2006/main" xmlns:w14="http://schemas.microsoft.com/office/word/2010/wordml" xmlns:wpg="http://schemas.microsoft.com/office/word/2010/wordprocessingGroup" xmlns:wpi="http://schemas.microsoft.com/office/word/2010/wordprocessingInk" xmlns:wne="http://schemas.microsoft.com/office/word/2006/wordml" xmlns:wps="http://schemas.microsoft.com/office/word/2010/wordprocessingShape" mc:Ignorable="w14 wp14">
+<w:numbering xmlns:ve="http://schemas.openxmlformats.org/markup-compatibility/2006" xmlns:o="urn:schemas-microsoft-com:office:office" xmlns:r="http://schemas.openxmlformats.org/officeDocument/2006/relationships" xmlns:m="http://schemas.openxmlformats.org/officeDocument/2006/math" xmlns:v="urn:schemas-microsoft-com:vml" xmlns:wp="http://schemas.openxmlformats.org/drawingml/2006/wordprocessingDrawing" xmlns:w10="urn:schemas-microsoft-com:office:word" xmlns:w="http://schemas.openxmlformats.org/wordprocessingml/2006/main" xmlns:wne="http://schemas.microsoft.com/office/word/2006/wordml">
   <w:abstractNum w:abstractNumId="0">
     <w:nsid w:val="050F3039"/>
     <w:multiLevelType w:val="hybridMultilevel"/>
@@ -3579,7 +3588,7 @@
 </file>
 
 <file path=word/styles.xml><?xml version="1.0" encoding="utf-8"?>
-<w:styles xmlns:mc="http://schemas.openxmlformats.org/markup-compatibility/2006" xmlns:r="http://schemas.openxmlformats.org/officeDocument/2006/relationships" xmlns:w="http://schemas.openxmlformats.org/wordprocessingml/2006/main" xmlns:w14="http://schemas.microsoft.com/office/word/2010/wordml" mc:Ignorable="w14">
+<w:styles xmlns:r="http://schemas.openxmlformats.org/officeDocument/2006/relationships" xmlns:w="http://schemas.openxmlformats.org/wordprocessingml/2006/main">
   <w:docDefaults>
     <w:rPrDefault>
       <w:rPr>
@@ -3737,6 +3746,7 @@
   <w:style w:type="paragraph" w:default="1" w:styleId="Normal">
     <w:name w:val="Normal"/>
     <w:qFormat/>
+    <w:rsid w:val="00D00C85"/>
   </w:style>
   <w:style w:type="paragraph" w:styleId="Heading2">
     <w:name w:val="heading 2"/>
@@ -3811,6 +3821,7 @@
   <w:style w:type="character" w:default="1" w:styleId="DefaultParagraphFont">
     <w:name w:val="Default Paragraph Font"/>
     <w:uiPriority w:val="1"/>
+    <w:semiHidden/>
     <w:unhideWhenUsed/>
   </w:style>
   <w:style w:type="table" w:default="1" w:styleId="TableNormal">
@@ -3818,6 +3829,7 @@
     <w:uiPriority w:val="99"/>
     <w:semiHidden/>
     <w:unhideWhenUsed/>
+    <w:qFormat/>
     <w:tblPr>
       <w:tblInd w:w="0" w:type="dxa"/>
       <w:tblCellMar>

</xml_diff>